<commit_message>
added scrum meeting week 10
</commit_message>
<xml_diff>
--- a/Scrum Meetings/SCRUM-MEETING10.docx
+++ b/Scrum Meetings/SCRUM-MEETING10.docx
@@ -20,7 +20,13 @@
         <w:t> </w:t>
       </w:r>
       <w:r>
-        <w:t>SCRUM MEETING WEEK ()</w:t>
+        <w:t>SCRUM MEETING WEEK (</w:t>
+      </w:r>
+      <w:r>
+        <w:t>10</w:t>
+      </w:r>
+      <w:r>
+        <w:t>)</w:t>
       </w:r>
     </w:p>
     <w:p>
@@ -92,7 +98,7 @@
           <w:szCs w:val="34"/>
         </w:rPr>
         <w:drawing>
-          <wp:inline distT="0" distB="0" distL="0" distR="0" wp14:anchorId="79682000" wp14:editId="2AA0A4C6">
+          <wp:inline distT="0" distB="0" distL="0" distR="0" wp14:anchorId="5119FDB5" wp14:editId="6D26FB04">
             <wp:extent cx="157163" cy="157163"/>
             <wp:effectExtent l="0" t="0" r="0" b="0"/>
             <wp:docPr id="1499542647" name="Picture 4" descr=":white_check_mark:"/>
@@ -290,6 +296,19 @@
               </w:rPr>
               <w:t>​​</w:t>
             </w:r>
+            <w:r>
+              <w:rPr>
+                <w:rFonts w:ascii="Times New Roman" w:eastAsia="Times New Roman" w:hAnsi="Times New Roman" w:cs="Times New Roman"/>
+              </w:rPr>
+              <w:t xml:space="preserve"> Meeting with the TA in the lab section and researching about the decided tech stack.</w:t>
+            </w:r>
+          </w:p>
+          <w:p>
+            <w:pPr>
+              <w:rPr>
+                <w:rFonts w:ascii="Times New Roman" w:eastAsia="Times New Roman" w:hAnsi="Times New Roman" w:cs="Times New Roman"/>
+              </w:rPr>
+            </w:pPr>
           </w:p>
           <w:p>
             <w:pPr>
@@ -343,6 +362,26 @@
                 <w:rFonts w:ascii="Times New Roman" w:eastAsia="Times New Roman" w:hAnsi="Times New Roman" w:cs="Times New Roman"/>
               </w:rPr>
               <w:t>​​</w:t>
+            </w:r>
+            <w:r>
+              <w:rPr>
+                <w:rFonts w:ascii="Times New Roman" w:eastAsia="Times New Roman" w:hAnsi="Times New Roman" w:cs="Times New Roman"/>
+              </w:rPr>
+              <w:t xml:space="preserve">Discussed work for </w:t>
+            </w:r>
+            <w:proofErr w:type="spellStart"/>
+            <w:r>
+              <w:rPr>
+                <w:rFonts w:ascii="Times New Roman" w:eastAsia="Times New Roman" w:hAnsi="Times New Roman" w:cs="Times New Roman"/>
+              </w:rPr>
+              <w:t>M3</w:t>
+            </w:r>
+            <w:proofErr w:type="spellEnd"/>
+            <w:r>
+              <w:rPr>
+                <w:rFonts w:ascii="Times New Roman" w:eastAsia="Times New Roman" w:hAnsi="Times New Roman" w:cs="Times New Roman"/>
+              </w:rPr>
+              <w:t>, divided work for developing the platform.</w:t>
             </w:r>
           </w:p>
         </w:tc>
@@ -436,7 +475,7 @@
           <w:szCs w:val="34"/>
         </w:rPr>
         <w:drawing>
-          <wp:inline distT="0" distB="0" distL="0" distR="0">
+          <wp:inline distT="0" distB="0" distL="0" distR="0" wp14:anchorId="0B78C8BC" wp14:editId="3C557215">
             <wp:extent cx="171450" cy="171450"/>
             <wp:effectExtent l="0" t="0" r="6350" b="6350"/>
             <wp:docPr id="922092399" name="Picture 3" descr=":busts_in_silhouette:"/>
@@ -619,14 +658,14 @@
                 <w:rFonts w:ascii="Times New Roman" w:eastAsia="Times New Roman" w:hAnsi="Times New Roman" w:cs="Times New Roman"/>
                 <w:spacing w:val="-1"/>
               </w:rPr>
-              <w:t>​​</w:t>
-            </w:r>
-            <w:r>
-              <w:rPr>
-                <w:rFonts w:ascii="Times New Roman" w:eastAsia="Times New Roman" w:hAnsi="Times New Roman" w:cs="Times New Roman"/>
-                <w:spacing w:val="-1"/>
-              </w:rPr>
-              <w:t xml:space="preserve"> </w:t>
+              <w:t xml:space="preserve">​​ </w:t>
+            </w:r>
+            <w:r>
+              <w:rPr>
+                <w:rFonts w:ascii="Times New Roman" w:eastAsia="Times New Roman" w:hAnsi="Times New Roman" w:cs="Times New Roman"/>
+                <w:spacing w:val="-1"/>
+              </w:rPr>
+              <w:t>Mithish Ravisankar Geetha</w:t>
             </w:r>
           </w:p>
         </w:tc>
@@ -647,14 +686,7 @@
                 <w:rFonts w:ascii="Times New Roman" w:eastAsia="Times New Roman" w:hAnsi="Times New Roman" w:cs="Times New Roman"/>
                 <w:spacing w:val="-1"/>
               </w:rPr>
-              <w:t>​​</w:t>
-            </w:r>
-            <w:r>
-              <w:rPr>
-                <w:rFonts w:ascii="Times New Roman" w:eastAsia="Times New Roman" w:hAnsi="Times New Roman" w:cs="Times New Roman"/>
-                <w:spacing w:val="-1"/>
-              </w:rPr>
-              <w:t xml:space="preserve"> </w:t>
+              <w:t>To study and implement GET and POST methods, complete sequence diagrams and design strategies and link and login sign-up page with the backend</w:t>
             </w:r>
           </w:p>
         </w:tc>
@@ -674,6 +706,22 @@
                 <w:spacing w:val="-1"/>
               </w:rPr>
             </w:pPr>
+            <w:proofErr w:type="spellStart"/>
+            <w:r>
+              <w:rPr>
+                <w:rFonts w:ascii="Times New Roman" w:eastAsia="Times New Roman" w:hAnsi="Times New Roman" w:cs="Times New Roman"/>
+                <w:spacing w:val="-1"/>
+              </w:rPr>
+              <w:t>Ojus</w:t>
+            </w:r>
+            <w:proofErr w:type="spellEnd"/>
+            <w:r>
+              <w:rPr>
+                <w:rFonts w:ascii="Times New Roman" w:eastAsia="Times New Roman" w:hAnsi="Times New Roman" w:cs="Times New Roman"/>
+                <w:spacing w:val="-1"/>
+              </w:rPr>
+              <w:t xml:space="preserve"> Sharma</w:t>
+            </w:r>
           </w:p>
         </w:tc>
         <w:tc>
@@ -687,6 +735,13 @@
                 <w:spacing w:val="-1"/>
               </w:rPr>
             </w:pPr>
+            <w:r>
+              <w:rPr>
+                <w:rFonts w:ascii="Times New Roman" w:eastAsia="Times New Roman" w:hAnsi="Times New Roman" w:cs="Times New Roman"/>
+                <w:spacing w:val="-1"/>
+              </w:rPr>
+              <w:t>To host Django project, set up remote database, auto-backup database to Ubuntu server, connect database to Django, Test docker-database connection, create scripts for Docker</w:t>
+            </w:r>
           </w:p>
         </w:tc>
       </w:tr>
@@ -705,6 +760,22 @@
                 <w:spacing w:val="-1"/>
               </w:rPr>
             </w:pPr>
+            <w:proofErr w:type="spellStart"/>
+            <w:r>
+              <w:rPr>
+                <w:rFonts w:ascii="Times New Roman" w:eastAsia="Times New Roman" w:hAnsi="Times New Roman" w:cs="Times New Roman"/>
+                <w:spacing w:val="-1"/>
+              </w:rPr>
+              <w:t>Sparsh</w:t>
+            </w:r>
+            <w:proofErr w:type="spellEnd"/>
+            <w:r>
+              <w:rPr>
+                <w:rFonts w:ascii="Times New Roman" w:eastAsia="Times New Roman" w:hAnsi="Times New Roman" w:cs="Times New Roman"/>
+                <w:spacing w:val="-1"/>
+              </w:rPr>
+              <w:t xml:space="preserve"> Khanna</w:t>
+            </w:r>
           </w:p>
         </w:tc>
         <w:tc>
@@ -718,6 +789,29 @@
                 <w:spacing w:val="-1"/>
               </w:rPr>
             </w:pPr>
+            <w:r>
+              <w:rPr>
+                <w:rFonts w:ascii="Times New Roman" w:eastAsia="Times New Roman" w:hAnsi="Times New Roman" w:cs="Times New Roman"/>
+                <w:spacing w:val="-1"/>
+              </w:rPr>
+              <w:t xml:space="preserve">To complete the signup page, events page and updating the admin page using </w:t>
+            </w:r>
+            <w:proofErr w:type="spellStart"/>
+            <w:r>
+              <w:rPr>
+                <w:rFonts w:ascii="Times New Roman" w:eastAsia="Times New Roman" w:hAnsi="Times New Roman" w:cs="Times New Roman"/>
+                <w:spacing w:val="-1"/>
+              </w:rPr>
+              <w:t>Jazzmin</w:t>
+            </w:r>
+            <w:proofErr w:type="spellEnd"/>
+            <w:r>
+              <w:rPr>
+                <w:rFonts w:ascii="Times New Roman" w:eastAsia="Times New Roman" w:hAnsi="Times New Roman" w:cs="Times New Roman"/>
+                <w:spacing w:val="-1"/>
+              </w:rPr>
+              <w:t>.</w:t>
+            </w:r>
           </w:p>
         </w:tc>
       </w:tr>
@@ -736,6 +830,22 @@
                 <w:spacing w:val="-1"/>
               </w:rPr>
             </w:pPr>
+            <w:r>
+              <w:rPr>
+                <w:rFonts w:ascii="Times New Roman" w:eastAsia="Times New Roman" w:hAnsi="Times New Roman" w:cs="Times New Roman"/>
+                <w:spacing w:val="-1"/>
+              </w:rPr>
+              <w:t xml:space="preserve">Mahi </w:t>
+            </w:r>
+            <w:proofErr w:type="spellStart"/>
+            <w:r>
+              <w:rPr>
+                <w:rFonts w:ascii="Times New Roman" w:eastAsia="Times New Roman" w:hAnsi="Times New Roman" w:cs="Times New Roman"/>
+                <w:spacing w:val="-1"/>
+              </w:rPr>
+              <w:t>Gangal</w:t>
+            </w:r>
+            <w:proofErr w:type="spellEnd"/>
           </w:p>
         </w:tc>
         <w:tc>
@@ -749,6 +859,13 @@
                 <w:spacing w:val="-1"/>
               </w:rPr>
             </w:pPr>
+            <w:r>
+              <w:rPr>
+                <w:rFonts w:ascii="Times New Roman" w:eastAsia="Times New Roman" w:hAnsi="Times New Roman" w:cs="Times New Roman"/>
+                <w:spacing w:val="-1"/>
+              </w:rPr>
+              <w:t>To update the database by adding images, test strategies in milestone 3, login page and add messages for the user</w:t>
+            </w:r>
           </w:p>
         </w:tc>
       </w:tr>
@@ -767,6 +884,13 @@
                 <w:spacing w:val="-1"/>
               </w:rPr>
             </w:pPr>
+            <w:r>
+              <w:rPr>
+                <w:rFonts w:ascii="Times New Roman" w:eastAsia="Times New Roman" w:hAnsi="Times New Roman" w:cs="Times New Roman"/>
+                <w:spacing w:val="-1"/>
+              </w:rPr>
+              <w:t>Pratham Shah</w:t>
+            </w:r>
           </w:p>
         </w:tc>
         <w:tc>
@@ -780,6 +904,13 @@
                 <w:spacing w:val="-1"/>
               </w:rPr>
             </w:pPr>
+            <w:r>
+              <w:rPr>
+                <w:rFonts w:ascii="Times New Roman" w:eastAsia="Times New Roman" w:hAnsi="Times New Roman" w:cs="Times New Roman"/>
+                <w:spacing w:val="-1"/>
+              </w:rPr>
+              <w:t>To update the models in the repository, create the admin page</w:t>
+            </w:r>
           </w:p>
         </w:tc>
       </w:tr>
@@ -814,6 +945,45 @@
         </w:tc>
       </w:tr>
     </w:tbl>
+    <w:p>
+      <w:pPr>
+        <w:outlineLvl w:val="1"/>
+        <w:rPr>
+          <w:rFonts w:ascii="Times New Roman" w:eastAsia="Times New Roman" w:hAnsi="Times New Roman" w:cs="Times New Roman"/>
+          <w:b/>
+          <w:bCs/>
+          <w:spacing w:val="-2"/>
+          <w:sz w:val="34"/>
+          <w:szCs w:val="34"/>
+        </w:rPr>
+      </w:pPr>
+    </w:p>
+    <w:p>
+      <w:pPr>
+        <w:outlineLvl w:val="1"/>
+        <w:rPr>
+          <w:rFonts w:ascii="Times New Roman" w:eastAsia="Times New Roman" w:hAnsi="Times New Roman" w:cs="Times New Roman"/>
+          <w:b/>
+          <w:bCs/>
+          <w:spacing w:val="-2"/>
+          <w:sz w:val="34"/>
+          <w:szCs w:val="34"/>
+        </w:rPr>
+      </w:pPr>
+    </w:p>
+    <w:p>
+      <w:pPr>
+        <w:outlineLvl w:val="1"/>
+        <w:rPr>
+          <w:rFonts w:ascii="Times New Roman" w:eastAsia="Times New Roman" w:hAnsi="Times New Roman" w:cs="Times New Roman"/>
+          <w:b/>
+          <w:bCs/>
+          <w:spacing w:val="-2"/>
+          <w:sz w:val="34"/>
+          <w:szCs w:val="34"/>
+        </w:rPr>
+      </w:pPr>
+    </w:p>
     <w:p>
       <w:pPr>
         <w:outlineLvl w:val="1"/>
@@ -894,7 +1064,7 @@
           <w:szCs w:val="34"/>
         </w:rPr>
         <w:drawing>
-          <wp:inline distT="0" distB="0" distL="0" distR="0">
+          <wp:inline distT="0" distB="0" distL="0" distR="0" wp14:anchorId="6F6C8AAB" wp14:editId="22A55909">
             <wp:extent cx="185738" cy="185738"/>
             <wp:effectExtent l="0" t="0" r="5080" b="5080"/>
             <wp:docPr id="459473846" name="Picture 2" descr=":pencil2:"/>
@@ -1075,7 +1245,7 @@
                 <w:rFonts w:ascii="Times New Roman" w:eastAsia="Times New Roman" w:hAnsi="Times New Roman" w:cs="Times New Roman"/>
                 <w:spacing w:val="-1"/>
               </w:rPr>
-              <w:t>e.g., Bugs</w:t>
+              <w:t>Discussing tech stack</w:t>
             </w:r>
           </w:p>
         </w:tc>
@@ -1129,7 +1299,7 @@
                 <w:rFonts w:ascii="Times New Roman" w:eastAsia="Times New Roman" w:hAnsi="Times New Roman" w:cs="Times New Roman"/>
                 <w:spacing w:val="-1"/>
               </w:rPr>
-              <w:t xml:space="preserve"> </w:t>
+              <w:t>10</w:t>
             </w:r>
           </w:p>
         </w:tc>
@@ -1300,7 +1470,6 @@
           <w:sz w:val="27"/>
           <w:szCs w:val="27"/>
         </w:rPr>
-        <w:lastRenderedPageBreak/>
         <w:t>Details</w:t>
       </w:r>
       <w:r>
@@ -1388,7 +1557,7 @@
                 <w:rFonts w:ascii="Times New Roman" w:eastAsia="Times New Roman" w:hAnsi="Times New Roman" w:cs="Times New Roman"/>
                 <w:spacing w:val="-1"/>
               </w:rPr>
-              <w:t xml:space="preserve"> </w:t>
+              <w:t>March 13, 2024</w:t>
             </w:r>
           </w:p>
         </w:tc>
@@ -1430,6 +1599,13 @@
                 <w:spacing w:val="-1"/>
               </w:rPr>
             </w:pPr>
+            <w:r>
+              <w:rPr>
+                <w:rFonts w:ascii="Times New Roman" w:eastAsia="Times New Roman" w:hAnsi="Times New Roman" w:cs="Times New Roman"/>
+                <w:spacing w:val="-1"/>
+              </w:rPr>
+              <w:t>March 20, 2024</w:t>
+            </w:r>
           </w:p>
         </w:tc>
       </w:tr>
@@ -1724,6 +1900,31 @@
           </w:tcPr>
           <w:p>
             <w:pPr>
+              <w:pStyle w:val="ListParagraph"/>
+              <w:numPr>
+                <w:ilvl w:val="0"/>
+                <w:numId w:val="7"/>
+              </w:numPr>
+              <w:rPr>
+                <w:rFonts w:ascii="Times New Roman" w:eastAsia="Times New Roman" w:hAnsi="Times New Roman" w:cs="Times New Roman"/>
+                <w:spacing w:val="-1"/>
+              </w:rPr>
+            </w:pPr>
+            <w:r>
+              <w:rPr>
+                <w:rFonts w:ascii="Times New Roman" w:eastAsia="Times New Roman" w:hAnsi="Times New Roman" w:cs="Times New Roman"/>
+                <w:spacing w:val="-1"/>
+              </w:rPr>
+              <w:t>Major assignment due on Tuesday for all members</w:t>
+            </w:r>
+          </w:p>
+          <w:p>
+            <w:pPr>
+              <w:pStyle w:val="ListParagraph"/>
+              <w:numPr>
+                <w:ilvl w:val="0"/>
+                <w:numId w:val="7"/>
+              </w:numPr>
               <w:rPr>
                 <w:rFonts w:ascii="Times New Roman" w:eastAsia="Times New Roman" w:hAnsi="Times New Roman" w:cs="Times New Roman"/>
                 <w:spacing w:val="-1"/>
@@ -1853,7 +2054,7 @@
           <w:szCs w:val="34"/>
         </w:rPr>
         <w:drawing>
-          <wp:inline distT="0" distB="0" distL="0" distR="0">
+          <wp:inline distT="0" distB="0" distL="0" distR="0" wp14:anchorId="464C8F4C" wp14:editId="0262C828">
             <wp:extent cx="178594" cy="178594"/>
             <wp:effectExtent l="0" t="0" r="0" b="0"/>
             <wp:docPr id="306956271" name="Picture 1" descr=":books:"/>
@@ -2120,6 +2321,118 @@
     </w:lvl>
   </w:abstractNum>
   <w:abstractNum w:abstractNumId="1" w15:restartNumberingAfterBreak="0">
+    <w:nsid w:val="0C595C7F"/>
+    <w:multiLevelType w:val="hybridMultilevel"/>
+    <w:tmpl w:val="BAC8FCD8"/>
+    <w:lvl w:ilvl="0" w:tplc="E228A620">
+      <w:numFmt w:val="bullet"/>
+      <w:lvlText w:val="-"/>
+      <w:lvlJc w:val="left"/>
+      <w:pPr>
+        <w:ind w:left="720" w:hanging="360"/>
+      </w:pPr>
+      <w:rPr>
+        <w:rFonts w:ascii="Times New Roman" w:eastAsia="Times New Roman" w:hAnsi="Times New Roman" w:cs="Times New Roman" w:hint="default"/>
+      </w:rPr>
+    </w:lvl>
+    <w:lvl w:ilvl="1" w:tplc="04090003" w:tentative="1">
+      <w:start w:val="1"/>
+      <w:numFmt w:val="bullet"/>
+      <w:lvlText w:val="o"/>
+      <w:lvlJc w:val="left"/>
+      <w:pPr>
+        <w:ind w:left="1440" w:hanging="360"/>
+      </w:pPr>
+      <w:rPr>
+        <w:rFonts w:ascii="Courier New" w:hAnsi="Courier New" w:cs="Courier New" w:hint="default"/>
+      </w:rPr>
+    </w:lvl>
+    <w:lvl w:ilvl="2" w:tplc="04090005" w:tentative="1">
+      <w:start w:val="1"/>
+      <w:numFmt w:val="bullet"/>
+      <w:lvlText w:val=""/>
+      <w:lvlJc w:val="left"/>
+      <w:pPr>
+        <w:ind w:left="2160" w:hanging="360"/>
+      </w:pPr>
+      <w:rPr>
+        <w:rFonts w:ascii="Wingdings" w:hAnsi="Wingdings" w:hint="default"/>
+      </w:rPr>
+    </w:lvl>
+    <w:lvl w:ilvl="3" w:tplc="04090001" w:tentative="1">
+      <w:start w:val="1"/>
+      <w:numFmt w:val="bullet"/>
+      <w:lvlText w:val=""/>
+      <w:lvlJc w:val="left"/>
+      <w:pPr>
+        <w:ind w:left="2880" w:hanging="360"/>
+      </w:pPr>
+      <w:rPr>
+        <w:rFonts w:ascii="Symbol" w:hAnsi="Symbol" w:hint="default"/>
+      </w:rPr>
+    </w:lvl>
+    <w:lvl w:ilvl="4" w:tplc="04090003" w:tentative="1">
+      <w:start w:val="1"/>
+      <w:numFmt w:val="bullet"/>
+      <w:lvlText w:val="o"/>
+      <w:lvlJc w:val="left"/>
+      <w:pPr>
+        <w:ind w:left="3600" w:hanging="360"/>
+      </w:pPr>
+      <w:rPr>
+        <w:rFonts w:ascii="Courier New" w:hAnsi="Courier New" w:cs="Courier New" w:hint="default"/>
+      </w:rPr>
+    </w:lvl>
+    <w:lvl w:ilvl="5" w:tplc="04090005" w:tentative="1">
+      <w:start w:val="1"/>
+      <w:numFmt w:val="bullet"/>
+      <w:lvlText w:val=""/>
+      <w:lvlJc w:val="left"/>
+      <w:pPr>
+        <w:ind w:left="4320" w:hanging="360"/>
+      </w:pPr>
+      <w:rPr>
+        <w:rFonts w:ascii="Wingdings" w:hAnsi="Wingdings" w:hint="default"/>
+      </w:rPr>
+    </w:lvl>
+    <w:lvl w:ilvl="6" w:tplc="04090001" w:tentative="1">
+      <w:start w:val="1"/>
+      <w:numFmt w:val="bullet"/>
+      <w:lvlText w:val=""/>
+      <w:lvlJc w:val="left"/>
+      <w:pPr>
+        <w:ind w:left="5040" w:hanging="360"/>
+      </w:pPr>
+      <w:rPr>
+        <w:rFonts w:ascii="Symbol" w:hAnsi="Symbol" w:hint="default"/>
+      </w:rPr>
+    </w:lvl>
+    <w:lvl w:ilvl="7" w:tplc="04090003" w:tentative="1">
+      <w:start w:val="1"/>
+      <w:numFmt w:val="bullet"/>
+      <w:lvlText w:val="o"/>
+      <w:lvlJc w:val="left"/>
+      <w:pPr>
+        <w:ind w:left="5760" w:hanging="360"/>
+      </w:pPr>
+      <w:rPr>
+        <w:rFonts w:ascii="Courier New" w:hAnsi="Courier New" w:cs="Courier New" w:hint="default"/>
+      </w:rPr>
+    </w:lvl>
+    <w:lvl w:ilvl="8" w:tplc="04090005" w:tentative="1">
+      <w:start w:val="1"/>
+      <w:numFmt w:val="bullet"/>
+      <w:lvlText w:val=""/>
+      <w:lvlJc w:val="left"/>
+      <w:pPr>
+        <w:ind w:left="6480" w:hanging="360"/>
+      </w:pPr>
+      <w:rPr>
+        <w:rFonts w:ascii="Wingdings" w:hAnsi="Wingdings" w:hint="default"/>
+      </w:rPr>
+    </w:lvl>
+  </w:abstractNum>
+  <w:abstractNum w:abstractNumId="2" w15:restartNumberingAfterBreak="0">
     <w:nsid w:val="14006A03"/>
     <w:multiLevelType w:val="multilevel"/>
     <w:tmpl w:val="8A74FA08"/>
@@ -2268,7 +2581,7 @@
       </w:rPr>
     </w:lvl>
   </w:abstractNum>
-  <w:abstractNum w:abstractNumId="2" w15:restartNumberingAfterBreak="0">
+  <w:abstractNum w:abstractNumId="3" w15:restartNumberingAfterBreak="0">
     <w:nsid w:val="18187F51"/>
     <w:multiLevelType w:val="multilevel"/>
     <w:tmpl w:val="4E92CA76"/>
@@ -2417,7 +2730,7 @@
       </w:rPr>
     </w:lvl>
   </w:abstractNum>
-  <w:abstractNum w:abstractNumId="3" w15:restartNumberingAfterBreak="0">
+  <w:abstractNum w:abstractNumId="4" w15:restartNumberingAfterBreak="0">
     <w:nsid w:val="19784B3A"/>
     <w:multiLevelType w:val="multilevel"/>
     <w:tmpl w:val="8786C098"/>
@@ -2530,7 +2843,7 @@
       </w:pPr>
     </w:lvl>
   </w:abstractNum>
-  <w:abstractNum w:abstractNumId="4" w15:restartNumberingAfterBreak="0">
+  <w:abstractNum w:abstractNumId="5" w15:restartNumberingAfterBreak="0">
     <w:nsid w:val="1DDD60C5"/>
     <w:multiLevelType w:val="multilevel"/>
     <w:tmpl w:val="7F044366"/>
@@ -2679,7 +2992,7 @@
       </w:rPr>
     </w:lvl>
   </w:abstractNum>
-  <w:abstractNum w:abstractNumId="5" w15:restartNumberingAfterBreak="0">
+  <w:abstractNum w:abstractNumId="6" w15:restartNumberingAfterBreak="0">
     <w:nsid w:val="640B5225"/>
     <w:multiLevelType w:val="multilevel"/>
     <w:tmpl w:val="57C47EC8"/>
@@ -2829,21 +3142,24 @@
     </w:lvl>
   </w:abstractNum>
   <w:num w:numId="1" w16cid:durableId="751703640">
-    <w:abstractNumId w:val="5"/>
+    <w:abstractNumId w:val="6"/>
   </w:num>
   <w:num w:numId="2" w16cid:durableId="21715846">
-    <w:abstractNumId w:val="3"/>
+    <w:abstractNumId w:val="4"/>
   </w:num>
   <w:num w:numId="3" w16cid:durableId="2050376029">
-    <w:abstractNumId w:val="4"/>
+    <w:abstractNumId w:val="5"/>
   </w:num>
   <w:num w:numId="4" w16cid:durableId="457534486">
     <w:abstractNumId w:val="0"/>
   </w:num>
   <w:num w:numId="5" w16cid:durableId="1239827093">
+    <w:abstractNumId w:val="3"/>
+  </w:num>
+  <w:num w:numId="6" w16cid:durableId="1316450997">
     <w:abstractNumId w:val="2"/>
   </w:num>
-  <w:num w:numId="6" w16cid:durableId="1316450997">
+  <w:num w:numId="7" w16cid:durableId="883371356">
     <w:abstractNumId w:val="1"/>
   </w:num>
 </w:numbering>
@@ -3547,6 +3863,17 @@
       <w:szCs w:val="56"/>
     </w:rPr>
   </w:style>
+  <w:style w:type="paragraph" w:styleId="ListParagraph">
+    <w:name w:val="List Paragraph"/>
+    <w:basedOn w:val="Normal"/>
+    <w:uiPriority w:val="34"/>
+    <w:qFormat/>
+    <w:rsid w:val="00E03E44"/>
+    <w:pPr>
+      <w:ind w:left="720"/>
+      <w:contextualSpacing/>
+    </w:pPr>
+  </w:style>
 </w:styles>
 </file>
 

</xml_diff>